<commit_message>
added s few missing files
</commit_message>
<xml_diff>
--- a/CWatM_GUI_Documentation.docx
+++ b/CWatM_GUI_Documentation.docx
@@ -1479,7 +1479,7 @@
           <w:szCs w:val="16"/>
         </w:rPr>
         <w:pict w14:anchorId="6E2AAA8F">
-          <v:shape id="Picture 1" o:spid="_x0000_i1032" type="#_x0000_t75" style="width:285pt;height:57pt;visibility:visible;mso-wrap-style:square">
+          <v:shape id="Picture 1" o:spid="_x0000_i1029" type="#_x0000_t75" style="width:285pt;height:57pt;visibility:visible;mso-wrap-style:square">
             <v:imagedata r:id="rId11" o:title=""/>
           </v:shape>
         </w:pict>
@@ -1834,7 +1834,7 @@
           <w:noProof/>
         </w:rPr>
         <w:pict w14:anchorId="61D410A8">
-          <v:shape id="_x0000_i1033" type="#_x0000_t75" style="width:267.75pt;height:121.5pt;visibility:visible;mso-wrap-style:square">
+          <v:shape id="_x0000_i1030" type="#_x0000_t75" style="width:267.75pt;height:121.5pt;visibility:visible;mso-wrap-style:square">
             <v:imagedata r:id="rId12" o:title=""/>
           </v:shape>
         </w:pict>
@@ -2089,7 +2089,7 @@
           <w:szCs w:val="20"/>
         </w:rPr>
         <w:pict w14:anchorId="0A82C050">
-          <v:shape id="_x0000_i1035" type="#_x0000_t75" style="width:353.25pt;height:277.5pt;visibility:visible;mso-wrap-style:square">
+          <v:shape id="_x0000_i1031" type="#_x0000_t75" style="width:353.25pt;height:277.5pt;visibility:visible;mso-wrap-style:square">
             <v:imagedata r:id="rId13" o:title=""/>
           </v:shape>
         </w:pict>
@@ -5667,7 +5667,7 @@
           <w:szCs w:val="22"/>
         </w:rPr>
         <w:pict w14:anchorId="2E2382BF">
-          <v:shape id="_x0000_i1047" type="#_x0000_t75" style="width:264.75pt;height:202.5pt;visibility:visible;mso-wrap-style:square">
+          <v:shape id="_x0000_i1032" type="#_x0000_t75" style="width:264.75pt;height:202.5pt;visibility:visible;mso-wrap-style:square">
             <v:imagedata r:id="rId14" o:title=""/>
           </v:shape>
         </w:pict>
@@ -6672,7 +6672,7 @@
           <w:szCs w:val="28"/>
         </w:rPr>
         <w:pict w14:anchorId="28F40C5B">
-          <v:shape id="_x0000_i1052" type="#_x0000_t75" style="width:309pt;height:221.25pt;visibility:visible;mso-wrap-style:square">
+          <v:shape id="_x0000_i1033" type="#_x0000_t75" style="width:309pt;height:221.25pt;visibility:visible;mso-wrap-style:square">
             <v:imagedata r:id="rId15" o:title=""/>
           </v:shape>
         </w:pict>
@@ -6721,6 +6721,7 @@
           <w:kern w:val="0"/>
           <w:szCs w:val="22"/>
         </w:rPr>
+        <w:lastRenderedPageBreak/>
         <w:t>6.</w:t>
       </w:r>
       <w:r>
@@ -7454,7 +7455,7 @@
           <w:noProof/>
         </w:rPr>
         <w:pict w14:anchorId="08132247">
-          <v:shape id="_x0000_i1057" type="#_x0000_t75" style="width:403.5pt;height:254.25pt;visibility:visible;mso-wrap-style:square">
+          <v:shape id="_x0000_i1034" type="#_x0000_t75" style="width:403.5pt;height:254.25pt;visibility:visible;mso-wrap-style:square">
             <v:imagedata r:id="rId16" o:title=""/>
           </v:shape>
         </w:pict>
@@ -7510,6 +7511,7 @@
           <w:kern w:val="0"/>
           <w:szCs w:val="22"/>
         </w:rPr>
+        <w:lastRenderedPageBreak/>
         <w:t>6.</w:t>
       </w:r>
       <w:r>
@@ -7990,6 +7992,7 @@
           <w:sz w:val="28"/>
           <w:szCs w:val="28"/>
         </w:rPr>
+        <w:lastRenderedPageBreak/>
         <w:t>7</w:t>
       </w:r>
       <w:r>
@@ -9430,25 +9433,882 @@
           <w:kern w:val="0"/>
           <w:szCs w:val="22"/>
         </w:rPr>
+        <w:t xml:space="preserve">- </w:t>
+      </w:r>
+      <w:r>
+        <w:rPr>
+          <w:b/>
+          <w:bCs/>
+          <w:kern w:val="0"/>
+          <w:szCs w:val="22"/>
+        </w:rPr>
+        <w:t>Binary Formats:</w:t>
+      </w:r>
+      <w:r>
+        <w:rPr>
+          <w:kern w:val="0"/>
+          <w:szCs w:val="22"/>
+        </w:rPr>
+        <w:t xml:space="preserve"> Support for CWatM-specific binary data files</w:t>
+      </w:r>
+    </w:p>
+    <w:p>
+      <w:pPr>
+        <w:widowControl w:val="0"/>
+        <w:autoSpaceDE w:val="0"/>
+        <w:autoSpaceDN w:val="0"/>
+        <w:adjustRightInd w:val="0"/>
+        <w:spacing w:after="0"/>
+        <w:rPr>
+          <w:b/>
+          <w:bCs/>
+          <w:color w:val="008000"/>
+          <w:kern w:val="0"/>
+          <w:szCs w:val="22"/>
+        </w:rPr>
+      </w:pPr>
+      <w:r>
+        <w:rPr>
+          <w:b/>
+          <w:bCs/>
+          <w:color w:val="008000"/>
+          <w:kern w:val="0"/>
+          <w:szCs w:val="22"/>
+        </w:rPr>
         <w:lastRenderedPageBreak/>
+        <w:t>7</w:t>
+      </w:r>
+      <w:r>
+        <w:rPr>
+          <w:b/>
+          <w:bCs/>
+          <w:color w:val="008000"/>
+          <w:kern w:val="0"/>
+          <w:szCs w:val="22"/>
+        </w:rPr>
+        <w:t>.4 Print Redirection System</w:t>
+      </w:r>
+    </w:p>
+    <w:p>
+      <w:pPr>
+        <w:widowControl w:val="0"/>
+        <w:autoSpaceDE w:val="0"/>
+        <w:autoSpaceDN w:val="0"/>
+        <w:adjustRightInd w:val="0"/>
+        <w:spacing w:after="0"/>
+        <w:rPr>
+          <w:kern w:val="0"/>
+          <w:szCs w:val="22"/>
+        </w:rPr>
+      </w:pPr>
+    </w:p>
+    <w:p>
+      <w:pPr>
+        <w:widowControl w:val="0"/>
+        <w:autoSpaceDE w:val="0"/>
+        <w:autoSpaceDN w:val="0"/>
+        <w:adjustRightInd w:val="0"/>
+        <w:spacing w:after="0"/>
+        <w:rPr>
+          <w:b/>
+          <w:bCs/>
+          <w:kern w:val="0"/>
+          <w:szCs w:val="22"/>
+        </w:rPr>
+      </w:pPr>
+      <w:r>
+        <w:rPr>
+          <w:b/>
+          <w:bCs/>
+          <w:kern w:val="0"/>
+          <w:szCs w:val="22"/>
+        </w:rPr>
+        <w:t>Implementation Details:</w:t>
+      </w:r>
+    </w:p>
+    <w:p>
+      <w:pPr>
+        <w:widowControl w:val="0"/>
+        <w:autoSpaceDE w:val="0"/>
+        <w:autoSpaceDN w:val="0"/>
+        <w:adjustRightInd w:val="0"/>
+        <w:spacing w:after="0"/>
+        <w:rPr>
+          <w:kern w:val="0"/>
+          <w:szCs w:val="22"/>
+        </w:rPr>
+      </w:pPr>
+      <w:r>
+        <w:rPr>
+          <w:kern w:val="0"/>
+          <w:szCs w:val="22"/>
+        </w:rPr>
+        <w:t xml:space="preserve">- Separate redirectors for </w:t>
+      </w:r>
+      <w:proofErr w:type="spellStart"/>
+      <w:r>
+        <w:rPr>
+          <w:kern w:val="0"/>
+          <w:szCs w:val="22"/>
+        </w:rPr>
+        <w:t>stdout</w:t>
+      </w:r>
+      <w:proofErr w:type="spellEnd"/>
+      <w:r>
+        <w:rPr>
+          <w:kern w:val="0"/>
+          <w:szCs w:val="22"/>
+        </w:rPr>
+        <w:t xml:space="preserve"> and stderr</w:t>
+      </w:r>
+    </w:p>
+    <w:p>
+      <w:pPr>
+        <w:widowControl w:val="0"/>
+        <w:autoSpaceDE w:val="0"/>
+        <w:autoSpaceDN w:val="0"/>
+        <w:adjustRightInd w:val="0"/>
+        <w:spacing w:after="0"/>
+        <w:rPr>
+          <w:kern w:val="0"/>
+          <w:szCs w:val="22"/>
+        </w:rPr>
+      </w:pPr>
+      <w:r>
+        <w:rPr>
+          <w:kern w:val="0"/>
+          <w:szCs w:val="22"/>
+        </w:rPr>
+        <w:t>- Signal-based communication for thread safety</w:t>
+      </w:r>
+    </w:p>
+    <w:p>
+      <w:pPr>
+        <w:widowControl w:val="0"/>
+        <w:autoSpaceDE w:val="0"/>
+        <w:autoSpaceDN w:val="0"/>
+        <w:adjustRightInd w:val="0"/>
+        <w:spacing w:after="0"/>
+        <w:rPr>
+          <w:kern w:val="0"/>
+          <w:szCs w:val="22"/>
+        </w:rPr>
+      </w:pPr>
+      <w:r>
+        <w:rPr>
+          <w:kern w:val="0"/>
+          <w:szCs w:val="22"/>
+        </w:rPr>
+        <w:t>- Real-time text emission without buffering</w:t>
+      </w:r>
+    </w:p>
+    <w:p>
+      <w:pPr>
+        <w:widowControl w:val="0"/>
+        <w:autoSpaceDE w:val="0"/>
+        <w:autoSpaceDN w:val="0"/>
+        <w:adjustRightInd w:val="0"/>
+        <w:spacing w:after="0"/>
+        <w:rPr>
+          <w:kern w:val="0"/>
+          <w:szCs w:val="22"/>
+        </w:rPr>
+      </w:pPr>
+      <w:r>
+        <w:rPr>
+          <w:kern w:val="0"/>
+          <w:szCs w:val="22"/>
+        </w:rPr>
+        <w:t>- Color-coded error message handling</w:t>
+      </w:r>
+    </w:p>
+    <w:p>
+      <w:pPr>
+        <w:widowControl w:val="0"/>
+        <w:autoSpaceDE w:val="0"/>
+        <w:autoSpaceDN w:val="0"/>
+        <w:adjustRightInd w:val="0"/>
+        <w:spacing w:after="0"/>
+        <w:rPr>
+          <w:kern w:val="0"/>
+          <w:szCs w:val="22"/>
+        </w:rPr>
+      </w:pPr>
+      <w:r>
+        <w:rPr>
+          <w:kern w:val="0"/>
+          <w:szCs w:val="22"/>
+        </w:rPr>
+        <w:t>- Integration with file logging system</w:t>
+      </w:r>
+    </w:p>
+    <w:p>
+      <w:pPr>
+        <w:widowControl w:val="0"/>
+        <w:autoSpaceDE w:val="0"/>
+        <w:autoSpaceDN w:val="0"/>
+        <w:adjustRightInd w:val="0"/>
+        <w:spacing w:after="0"/>
+        <w:rPr>
+          <w:kern w:val="0"/>
+          <w:szCs w:val="22"/>
+        </w:rPr>
+      </w:pPr>
+    </w:p>
+    <w:p>
+      <w:pPr>
+        <w:widowControl w:val="0"/>
+        <w:autoSpaceDE w:val="0"/>
+        <w:autoSpaceDN w:val="0"/>
+        <w:adjustRightInd w:val="0"/>
+        <w:spacing w:after="0"/>
+        <w:rPr>
+          <w:b/>
+          <w:bCs/>
+          <w:color w:val="008000"/>
+          <w:kern w:val="0"/>
+          <w:szCs w:val="22"/>
+        </w:rPr>
+      </w:pPr>
+      <w:r>
+        <w:rPr>
+          <w:b/>
+          <w:bCs/>
+          <w:color w:val="008000"/>
+          <w:kern w:val="0"/>
+          <w:szCs w:val="22"/>
+        </w:rPr>
+        <w:t>7</w:t>
+      </w:r>
+      <w:r>
+        <w:rPr>
+          <w:b/>
+          <w:bCs/>
+          <w:color w:val="008000"/>
+          <w:kern w:val="0"/>
+          <w:szCs w:val="22"/>
+        </w:rPr>
+        <w:t>.5 Configuration Management</w:t>
+      </w:r>
+    </w:p>
+    <w:p>
+      <w:pPr>
+        <w:widowControl w:val="0"/>
+        <w:autoSpaceDE w:val="0"/>
+        <w:autoSpaceDN w:val="0"/>
+        <w:adjustRightInd w:val="0"/>
+        <w:spacing w:after="0"/>
+        <w:rPr>
+          <w:b/>
+          <w:bCs/>
+          <w:color w:val="008000"/>
+          <w:kern w:val="0"/>
+          <w:szCs w:val="22"/>
+        </w:rPr>
+      </w:pPr>
+    </w:p>
+    <w:p>
+      <w:pPr>
+        <w:widowControl w:val="0"/>
+        <w:autoSpaceDE w:val="0"/>
+        <w:autoSpaceDN w:val="0"/>
+        <w:adjustRightInd w:val="0"/>
+        <w:spacing w:after="0"/>
+        <w:rPr>
+          <w:b/>
+          <w:bCs/>
+          <w:kern w:val="0"/>
+          <w:szCs w:val="22"/>
+        </w:rPr>
+      </w:pPr>
+      <w:r>
+        <w:rPr>
+          <w:b/>
+          <w:bCs/>
+          <w:kern w:val="0"/>
+          <w:szCs w:val="22"/>
+        </w:rPr>
+        <w:t>INI File Processing:</w:t>
+      </w:r>
+    </w:p>
+    <w:p>
+      <w:pPr>
+        <w:widowControl w:val="0"/>
+        <w:autoSpaceDE w:val="0"/>
+        <w:autoSpaceDN w:val="0"/>
+        <w:adjustRightInd w:val="0"/>
+        <w:spacing w:after="0"/>
+        <w:rPr>
+          <w:kern w:val="0"/>
+          <w:szCs w:val="22"/>
+        </w:rPr>
+      </w:pPr>
+      <w:r>
+        <w:rPr>
+          <w:kern w:val="0"/>
+          <w:szCs w:val="22"/>
+        </w:rPr>
+        <w:t>- Automatic section detection and parsing</w:t>
+      </w:r>
+    </w:p>
+    <w:p>
+      <w:pPr>
+        <w:widowControl w:val="0"/>
+        <w:autoSpaceDE w:val="0"/>
+        <w:autoSpaceDN w:val="0"/>
+        <w:adjustRightInd w:val="0"/>
+        <w:spacing w:after="0"/>
+        <w:rPr>
+          <w:kern w:val="0"/>
+          <w:szCs w:val="22"/>
+        </w:rPr>
+      </w:pPr>
+      <w:r>
+        <w:rPr>
+          <w:kern w:val="0"/>
+          <w:szCs w:val="22"/>
+        </w:rPr>
+        <w:t>- Boolean option recognition and management</w:t>
+      </w:r>
+    </w:p>
+    <w:p>
+      <w:pPr>
+        <w:widowControl w:val="0"/>
+        <w:autoSpaceDE w:val="0"/>
+        <w:autoSpaceDN w:val="0"/>
+        <w:adjustRightInd w:val="0"/>
+        <w:spacing w:after="0"/>
+        <w:rPr>
+          <w:kern w:val="0"/>
+          <w:szCs w:val="22"/>
+        </w:rPr>
+      </w:pPr>
+      <w:r>
+        <w:rPr>
+          <w:kern w:val="0"/>
+          <w:szCs w:val="22"/>
+        </w:rPr>
+        <w:t>- Date field extraction and validation</w:t>
+      </w:r>
+    </w:p>
+    <w:p>
+      <w:pPr>
+        <w:widowControl w:val="0"/>
+        <w:autoSpaceDE w:val="0"/>
+        <w:autoSpaceDN w:val="0"/>
+        <w:adjustRightInd w:val="0"/>
+        <w:spacing w:after="0"/>
+        <w:rPr>
+          <w:kern w:val="0"/>
+          <w:szCs w:val="22"/>
+        </w:rPr>
+      </w:pPr>
+      <w:r>
+        <w:rPr>
+          <w:kern w:val="0"/>
+          <w:szCs w:val="22"/>
+        </w:rPr>
+        <w:t>- Path parameter detection and verification</w:t>
+      </w:r>
+    </w:p>
+    <w:p>
+      <w:pPr>
+        <w:widowControl w:val="0"/>
+        <w:autoSpaceDE w:val="0"/>
+        <w:autoSpaceDN w:val="0"/>
+        <w:adjustRightInd w:val="0"/>
+        <w:spacing w:after="0"/>
+        <w:rPr>
+          <w:kern w:val="0"/>
+          <w:szCs w:val="22"/>
+        </w:rPr>
+      </w:pPr>
+      <w:r>
+        <w:rPr>
+          <w:kern w:val="0"/>
+          <w:szCs w:val="22"/>
+        </w:rPr>
+        <w:t>- Comment preservation and syntax highlighting</w:t>
+      </w:r>
+    </w:p>
+    <w:p>
+      <w:pPr>
+        <w:widowControl w:val="0"/>
+        <w:autoSpaceDE w:val="0"/>
+        <w:autoSpaceDN w:val="0"/>
+        <w:adjustRightInd w:val="0"/>
+        <w:spacing w:after="0"/>
+        <w:rPr>
+          <w:kern w:val="0"/>
+          <w:szCs w:val="22"/>
+        </w:rPr>
+      </w:pPr>
+    </w:p>
+    <w:p>
+      <w:pPr>
+        <w:widowControl w:val="0"/>
+        <w:autoSpaceDE w:val="0"/>
+        <w:autoSpaceDN w:val="0"/>
+        <w:adjustRightInd w:val="0"/>
+        <w:spacing w:after="0"/>
+        <w:rPr>
+          <w:b/>
+          <w:bCs/>
+          <w:kern w:val="0"/>
+          <w:szCs w:val="22"/>
+        </w:rPr>
+      </w:pPr>
+      <w:r>
+        <w:rPr>
+          <w:b/>
+          <w:bCs/>
+          <w:kern w:val="0"/>
+          <w:szCs w:val="22"/>
+        </w:rPr>
+        <w:t>Data Validation:</w:t>
+      </w:r>
+    </w:p>
+    <w:p>
+      <w:pPr>
+        <w:widowControl w:val="0"/>
+        <w:autoSpaceDE w:val="0"/>
+        <w:autoSpaceDN w:val="0"/>
+        <w:adjustRightInd w:val="0"/>
+        <w:spacing w:after="0"/>
+        <w:rPr>
+          <w:kern w:val="0"/>
+          <w:szCs w:val="22"/>
+        </w:rPr>
+      </w:pPr>
+      <w:r>
+        <w:rPr>
+          <w:kern w:val="0"/>
+          <w:szCs w:val="22"/>
+        </w:rPr>
+        <w:t>- Real-time date format validation</w:t>
+      </w:r>
+    </w:p>
+    <w:p>
+      <w:pPr>
+        <w:widowControl w:val="0"/>
+        <w:autoSpaceDE w:val="0"/>
+        <w:autoSpaceDN w:val="0"/>
+        <w:adjustRightInd w:val="0"/>
+        <w:spacing w:after="0"/>
+        <w:rPr>
+          <w:kern w:val="0"/>
+          <w:szCs w:val="22"/>
+        </w:rPr>
+      </w:pPr>
+      <w:r>
+        <w:rPr>
+          <w:kern w:val="0"/>
+          <w:szCs w:val="22"/>
+        </w:rPr>
+        <w:t>- Chronological order enforcement</w:t>
+      </w:r>
+    </w:p>
+    <w:p>
+      <w:pPr>
+        <w:widowControl w:val="0"/>
+        <w:autoSpaceDE w:val="0"/>
+        <w:autoSpaceDN w:val="0"/>
+        <w:adjustRightInd w:val="0"/>
+        <w:spacing w:after="0"/>
+        <w:rPr>
+          <w:kern w:val="0"/>
+          <w:szCs w:val="22"/>
+        </w:rPr>
+      </w:pPr>
+      <w:r>
+        <w:rPr>
+          <w:kern w:val="0"/>
+          <w:szCs w:val="22"/>
+        </w:rPr>
+        <w:t>- Path existence verification</w:t>
+      </w:r>
+    </w:p>
+    <w:p>
+      <w:pPr>
+        <w:widowControl w:val="0"/>
+        <w:autoSpaceDE w:val="0"/>
+        <w:autoSpaceDN w:val="0"/>
+        <w:adjustRightInd w:val="0"/>
+        <w:spacing w:after="0"/>
+        <w:rPr>
+          <w:kern w:val="0"/>
+          <w:szCs w:val="22"/>
+        </w:rPr>
+      </w:pPr>
+      <w:r>
+        <w:rPr>
+          <w:kern w:val="0"/>
+          <w:szCs w:val="22"/>
+        </w:rPr>
+        <w:t>- Parameter type checking</w:t>
+      </w:r>
+    </w:p>
+    <w:p>
+      <w:pPr>
+        <w:widowControl w:val="0"/>
+        <w:autoSpaceDE w:val="0"/>
+        <w:autoSpaceDN w:val="0"/>
+        <w:adjustRightInd w:val="0"/>
+        <w:spacing w:after="0"/>
+        <w:rPr>
+          <w:kern w:val="0"/>
+          <w:szCs w:val="22"/>
+        </w:rPr>
+      </w:pPr>
+      <w:r>
+        <w:rPr>
+          <w:kern w:val="0"/>
+          <w:szCs w:val="22"/>
+        </w:rPr>
+        <w:t>- Configuration consistency validation</w:t>
+      </w:r>
+    </w:p>
+    <w:p>
+      <w:pPr>
+        <w:widowControl w:val="0"/>
+        <w:autoSpaceDE w:val="0"/>
+        <w:autoSpaceDN w:val="0"/>
+        <w:adjustRightInd w:val="0"/>
+        <w:spacing w:after="0"/>
+        <w:rPr>
+          <w:kern w:val="0"/>
+          <w:szCs w:val="22"/>
+        </w:rPr>
+      </w:pPr>
+    </w:p>
+    <w:p>
+      <w:pPr>
+        <w:widowControl w:val="0"/>
+        <w:autoSpaceDE w:val="0"/>
+        <w:autoSpaceDN w:val="0"/>
+        <w:adjustRightInd w:val="0"/>
+        <w:spacing w:after="0"/>
+        <w:rPr>
+          <w:b/>
+          <w:bCs/>
+          <w:color w:val="008000"/>
+          <w:kern w:val="0"/>
+          <w:szCs w:val="22"/>
+        </w:rPr>
+      </w:pPr>
+      <w:r>
+        <w:rPr>
+          <w:b/>
+          <w:bCs/>
+          <w:color w:val="008000"/>
+          <w:kern w:val="0"/>
+          <w:szCs w:val="22"/>
+        </w:rPr>
+        <w:t>7</w:t>
+      </w:r>
+      <w:r>
+        <w:rPr>
+          <w:b/>
+          <w:bCs/>
+          <w:color w:val="008000"/>
+          <w:kern w:val="0"/>
+          <w:szCs w:val="22"/>
+        </w:rPr>
+        <w:t>.6 Memory and Performance</w:t>
+      </w:r>
+    </w:p>
+    <w:p>
+      <w:pPr>
+        <w:widowControl w:val="0"/>
+        <w:autoSpaceDE w:val="0"/>
+        <w:autoSpaceDN w:val="0"/>
+        <w:adjustRightInd w:val="0"/>
+        <w:spacing w:after="0"/>
+        <w:rPr>
+          <w:b/>
+          <w:bCs/>
+          <w:color w:val="008000"/>
+          <w:kern w:val="0"/>
+          <w:szCs w:val="22"/>
+        </w:rPr>
+      </w:pPr>
+    </w:p>
+    <w:p>
+      <w:pPr>
+        <w:widowControl w:val="0"/>
+        <w:autoSpaceDE w:val="0"/>
+        <w:autoSpaceDN w:val="0"/>
+        <w:adjustRightInd w:val="0"/>
+        <w:spacing w:after="0"/>
+        <w:rPr>
+          <w:b/>
+          <w:bCs/>
+          <w:kern w:val="0"/>
+          <w:szCs w:val="22"/>
+        </w:rPr>
+      </w:pPr>
+      <w:r>
+        <w:rPr>
+          <w:b/>
+          <w:bCs/>
+          <w:kern w:val="0"/>
+          <w:szCs w:val="22"/>
+        </w:rPr>
+        <w:t>Resource Optimization:</w:t>
+      </w:r>
+    </w:p>
+    <w:p>
+      <w:pPr>
+        <w:widowControl w:val="0"/>
+        <w:autoSpaceDE w:val="0"/>
+        <w:autoSpaceDN w:val="0"/>
+        <w:adjustRightInd w:val="0"/>
+        <w:spacing w:after="0"/>
+        <w:rPr>
+          <w:kern w:val="0"/>
+          <w:szCs w:val="22"/>
+        </w:rPr>
+      </w:pPr>
+      <w:r>
+        <w:rPr>
+          <w:kern w:val="0"/>
+          <w:szCs w:val="22"/>
+        </w:rPr>
+        <w:t>- Output buffer size limitation (100 lines maximum)</w:t>
+      </w:r>
+    </w:p>
+    <w:p>
+      <w:pPr>
+        <w:widowControl w:val="0"/>
+        <w:autoSpaceDE w:val="0"/>
+        <w:autoSpaceDN w:val="0"/>
+        <w:adjustRightInd w:val="0"/>
+        <w:spacing w:after="0"/>
+        <w:rPr>
+          <w:kern w:val="0"/>
+          <w:szCs w:val="22"/>
+        </w:rPr>
+      </w:pPr>
+      <w:r>
+        <w:rPr>
+          <w:kern w:val="0"/>
+          <w:szCs w:val="22"/>
+        </w:rPr>
+        <w:t>- Automatic memory cleanup during operations</w:t>
+      </w:r>
+    </w:p>
+    <w:p>
+      <w:pPr>
+        <w:widowControl w:val="0"/>
+        <w:autoSpaceDE w:val="0"/>
+        <w:autoSpaceDN w:val="0"/>
+        <w:adjustRightInd w:val="0"/>
+        <w:spacing w:after="0"/>
+        <w:rPr>
+          <w:kern w:val="0"/>
+          <w:szCs w:val="22"/>
+        </w:rPr>
+      </w:pPr>
+      <w:r>
+        <w:rPr>
+          <w:kern w:val="0"/>
+          <w:szCs w:val="22"/>
+        </w:rPr>
+        <w:t>- Efficient HTML rendering for syntax highlighting</w:t>
+      </w:r>
+    </w:p>
+    <w:p>
+      <w:pPr>
+        <w:widowControl w:val="0"/>
+        <w:autoSpaceDE w:val="0"/>
+        <w:autoSpaceDN w:val="0"/>
+        <w:adjustRightInd w:val="0"/>
+        <w:spacing w:after="0"/>
+        <w:rPr>
+          <w:kern w:val="0"/>
+          <w:szCs w:val="22"/>
+        </w:rPr>
+      </w:pPr>
+      <w:r>
+        <w:rPr>
+          <w:kern w:val="0"/>
+          <w:szCs w:val="22"/>
+        </w:rPr>
+        <w:t>- Smart garbage collection for large data objects</w:t>
+      </w:r>
+    </w:p>
+    <w:p>
+      <w:pPr>
+        <w:widowControl w:val="0"/>
+        <w:autoSpaceDE w:val="0"/>
+        <w:autoSpaceDN w:val="0"/>
+        <w:adjustRightInd w:val="0"/>
+        <w:spacing w:after="0"/>
+        <w:rPr>
+          <w:kern w:val="0"/>
+          <w:szCs w:val="22"/>
+        </w:rPr>
+      </w:pPr>
+      <w:r>
+        <w:rPr>
+          <w:kern w:val="0"/>
+          <w:szCs w:val="22"/>
+        </w:rPr>
         <w:t xml:space="preserve">- </w:t>
       </w:r>
-      <w:r>
-        <w:rPr>
-          <w:b/>
-          <w:bCs/>
-          <w:kern w:val="0"/>
-          <w:szCs w:val="22"/>
-        </w:rPr>
-        <w:t>Binary Formats:</w:t>
-      </w:r>
-      <w:r>
-        <w:rPr>
-          <w:kern w:val="0"/>
-          <w:szCs w:val="22"/>
-        </w:rPr>
-        <w:t xml:space="preserve"> Support for CWatM-specific binary data files</w:t>
-      </w:r>
+      <w:proofErr w:type="spellStart"/>
+      <w:r>
+        <w:rPr>
+          <w:kern w:val="0"/>
+          <w:szCs w:val="22"/>
+        </w:rPr>
+        <w:t>NetCDF</w:t>
+      </w:r>
+      <w:proofErr w:type="spellEnd"/>
+      <w:r>
+        <w:rPr>
+          <w:kern w:val="0"/>
+          <w:szCs w:val="22"/>
+        </w:rPr>
+        <w:t xml:space="preserve"> dataset closure and resource cleanup</w:t>
+      </w:r>
+    </w:p>
+    <w:p>
+      <w:pPr>
+        <w:widowControl w:val="0"/>
+        <w:autoSpaceDE w:val="0"/>
+        <w:autoSpaceDN w:val="0"/>
+        <w:adjustRightInd w:val="0"/>
+        <w:spacing w:after="0"/>
+        <w:rPr>
+          <w:b/>
+          <w:bCs/>
+          <w:kern w:val="0"/>
+          <w:szCs w:val="22"/>
+        </w:rPr>
+      </w:pPr>
+      <w:r>
+        <w:rPr>
+          <w:b/>
+          <w:bCs/>
+          <w:kern w:val="0"/>
+          <w:szCs w:val="22"/>
+        </w:rPr>
+        <w:t>Display Performance:</w:t>
+      </w:r>
+    </w:p>
+    <w:p>
+      <w:pPr>
+        <w:widowControl w:val="0"/>
+        <w:autoSpaceDE w:val="0"/>
+        <w:autoSpaceDN w:val="0"/>
+        <w:adjustRightInd w:val="0"/>
+        <w:spacing w:after="0"/>
+        <w:rPr>
+          <w:kern w:val="0"/>
+          <w:szCs w:val="22"/>
+        </w:rPr>
+      </w:pPr>
+      <w:r>
+        <w:rPr>
+          <w:kern w:val="0"/>
+          <w:szCs w:val="22"/>
+        </w:rPr>
+        <w:t>- Immediate output updates without artificial delays</w:t>
+      </w:r>
+    </w:p>
+    <w:p>
+      <w:pPr>
+        <w:widowControl w:val="0"/>
+        <w:autoSpaceDE w:val="0"/>
+        <w:autoSpaceDN w:val="0"/>
+        <w:adjustRightInd w:val="0"/>
+        <w:spacing w:after="0"/>
+        <w:rPr>
+          <w:kern w:val="0"/>
+          <w:szCs w:val="22"/>
+        </w:rPr>
+      </w:pPr>
+      <w:r>
+        <w:rPr>
+          <w:kern w:val="0"/>
+          <w:szCs w:val="22"/>
+        </w:rPr>
+        <w:t>- Smart scrolling maintains user viewing context</w:t>
+      </w:r>
+    </w:p>
+    <w:p>
+      <w:pPr>
+        <w:widowControl w:val="0"/>
+        <w:autoSpaceDE w:val="0"/>
+        <w:autoSpaceDN w:val="0"/>
+        <w:adjustRightInd w:val="0"/>
+        <w:spacing w:after="0"/>
+        <w:rPr>
+          <w:kern w:val="0"/>
+          <w:szCs w:val="22"/>
+        </w:rPr>
+      </w:pPr>
+      <w:r>
+        <w:rPr>
+          <w:kern w:val="0"/>
+          <w:szCs w:val="22"/>
+        </w:rPr>
+        <w:t>- Optimized rich text formatting</w:t>
+      </w:r>
+    </w:p>
+    <w:p>
+      <w:pPr>
+        <w:widowControl w:val="0"/>
+        <w:autoSpaceDE w:val="0"/>
+        <w:autoSpaceDN w:val="0"/>
+        <w:adjustRightInd w:val="0"/>
+        <w:spacing w:after="0"/>
+        <w:rPr>
+          <w:kern w:val="0"/>
+          <w:szCs w:val="22"/>
+        </w:rPr>
+      </w:pPr>
+      <w:r>
+        <w:rPr>
+          <w:kern w:val="0"/>
+          <w:szCs w:val="22"/>
+        </w:rPr>
+        <w:t>- Responsive interface during model execution</w:t>
+      </w:r>
+    </w:p>
+    <w:p>
+      <w:pPr>
+        <w:widowControl w:val="0"/>
+        <w:autoSpaceDE w:val="0"/>
+        <w:autoSpaceDN w:val="0"/>
+        <w:adjustRightInd w:val="0"/>
+        <w:spacing w:after="0"/>
+        <w:rPr>
+          <w:kern w:val="0"/>
+          <w:szCs w:val="22"/>
+        </w:rPr>
+      </w:pPr>
+      <w:r>
+        <w:rPr>
+          <w:kern w:val="0"/>
+          <w:szCs w:val="22"/>
+        </w:rPr>
+        <w:t>- Minimal CPU usage during idle states</w:t>
+      </w:r>
+    </w:p>
+    <w:p>
+      <w:pPr>
+        <w:widowControl w:val="0"/>
+        <w:autoSpaceDE w:val="0"/>
+        <w:autoSpaceDN w:val="0"/>
+        <w:adjustRightInd w:val="0"/>
+        <w:spacing w:after="0"/>
+        <w:rPr>
+          <w:kern w:val="0"/>
+          <w:szCs w:val="22"/>
+        </w:rPr>
+      </w:pPr>
     </w:p>
     <w:p>
       <w:pPr>
@@ -9483,182 +10343,9 @@
           <w:kern w:val="0"/>
           <w:szCs w:val="22"/>
         </w:rPr>
-        <w:t>.4 Print Redirection System</w:t>
-      </w:r>
-    </w:p>
-    <w:p>
-      <w:pPr>
-        <w:widowControl w:val="0"/>
-        <w:autoSpaceDE w:val="0"/>
-        <w:autoSpaceDN w:val="0"/>
-        <w:adjustRightInd w:val="0"/>
-        <w:spacing w:after="0"/>
-        <w:rPr>
-          <w:kern w:val="0"/>
-          <w:szCs w:val="22"/>
-        </w:rPr>
-      </w:pPr>
-    </w:p>
-    <w:p>
-      <w:pPr>
-        <w:widowControl w:val="0"/>
-        <w:autoSpaceDE w:val="0"/>
-        <w:autoSpaceDN w:val="0"/>
-        <w:adjustRightInd w:val="0"/>
-        <w:spacing w:after="0"/>
-        <w:rPr>
-          <w:b/>
-          <w:bCs/>
-          <w:kern w:val="0"/>
-          <w:szCs w:val="22"/>
-        </w:rPr>
-      </w:pPr>
-      <w:r>
-        <w:rPr>
-          <w:b/>
-          <w:bCs/>
-          <w:kern w:val="0"/>
-          <w:szCs w:val="22"/>
-        </w:rPr>
-        <w:t>Implementation Details:</w:t>
-      </w:r>
-    </w:p>
-    <w:p>
-      <w:pPr>
-        <w:widowControl w:val="0"/>
-        <w:autoSpaceDE w:val="0"/>
-        <w:autoSpaceDN w:val="0"/>
-        <w:adjustRightInd w:val="0"/>
-        <w:spacing w:after="0"/>
-        <w:rPr>
-          <w:kern w:val="0"/>
-          <w:szCs w:val="22"/>
-        </w:rPr>
-      </w:pPr>
-      <w:r>
-        <w:rPr>
-          <w:kern w:val="0"/>
-          <w:szCs w:val="22"/>
-        </w:rPr>
-        <w:t xml:space="preserve">- Separate redirectors for </w:t>
-      </w:r>
-      <w:proofErr w:type="spellStart"/>
-      <w:r>
-        <w:rPr>
-          <w:kern w:val="0"/>
-          <w:szCs w:val="22"/>
-        </w:rPr>
-        <w:t>stdout</w:t>
-      </w:r>
-      <w:proofErr w:type="spellEnd"/>
-      <w:r>
-        <w:rPr>
-          <w:kern w:val="0"/>
-          <w:szCs w:val="22"/>
-        </w:rPr>
-        <w:t xml:space="preserve"> and stderr</w:t>
-      </w:r>
-    </w:p>
-    <w:p>
-      <w:pPr>
-        <w:widowControl w:val="0"/>
-        <w:autoSpaceDE w:val="0"/>
-        <w:autoSpaceDN w:val="0"/>
-        <w:adjustRightInd w:val="0"/>
-        <w:spacing w:after="0"/>
-        <w:rPr>
-          <w:kern w:val="0"/>
-          <w:szCs w:val="22"/>
-        </w:rPr>
-      </w:pPr>
-      <w:r>
-        <w:rPr>
-          <w:kern w:val="0"/>
-          <w:szCs w:val="22"/>
-        </w:rPr>
-        <w:t>- Signal-based communication for thread safety</w:t>
-      </w:r>
-    </w:p>
-    <w:p>
-      <w:pPr>
-        <w:widowControl w:val="0"/>
-        <w:autoSpaceDE w:val="0"/>
-        <w:autoSpaceDN w:val="0"/>
-        <w:adjustRightInd w:val="0"/>
-        <w:spacing w:after="0"/>
-        <w:rPr>
-          <w:kern w:val="0"/>
-          <w:szCs w:val="22"/>
-        </w:rPr>
-      </w:pPr>
-      <w:r>
-        <w:rPr>
-          <w:kern w:val="0"/>
-          <w:szCs w:val="22"/>
-        </w:rPr>
-        <w:t>- Real-time text emission without buffering</w:t>
-      </w:r>
-    </w:p>
-    <w:p>
-      <w:pPr>
-        <w:widowControl w:val="0"/>
-        <w:autoSpaceDE w:val="0"/>
-        <w:autoSpaceDN w:val="0"/>
-        <w:adjustRightInd w:val="0"/>
-        <w:spacing w:after="0"/>
-        <w:rPr>
-          <w:kern w:val="0"/>
-          <w:szCs w:val="22"/>
-        </w:rPr>
-      </w:pPr>
-      <w:r>
-        <w:rPr>
-          <w:kern w:val="0"/>
-          <w:szCs w:val="22"/>
-        </w:rPr>
-        <w:t>- Color-coded error message handling</w:t>
-      </w:r>
-    </w:p>
-    <w:p>
-      <w:pPr>
-        <w:widowControl w:val="0"/>
-        <w:autoSpaceDE w:val="0"/>
-        <w:autoSpaceDN w:val="0"/>
-        <w:adjustRightInd w:val="0"/>
-        <w:spacing w:after="0"/>
-        <w:rPr>
-          <w:kern w:val="0"/>
-          <w:szCs w:val="22"/>
-        </w:rPr>
-      </w:pPr>
-      <w:r>
-        <w:rPr>
-          <w:kern w:val="0"/>
-          <w:szCs w:val="22"/>
-        </w:rPr>
-        <w:t>- Integration with file logging system</w:t>
-      </w:r>
-    </w:p>
-    <w:p>
-      <w:pPr>
-        <w:widowControl w:val="0"/>
-        <w:autoSpaceDE w:val="0"/>
-        <w:autoSpaceDN w:val="0"/>
-        <w:adjustRightInd w:val="0"/>
-        <w:spacing w:after="0"/>
-        <w:rPr>
-          <w:kern w:val="0"/>
-          <w:szCs w:val="22"/>
-        </w:rPr>
-      </w:pPr>
-    </w:p>
-    <w:p>
-      <w:pPr>
-        <w:widowControl w:val="0"/>
-        <w:autoSpaceDE w:val="0"/>
-        <w:autoSpaceDN w:val="0"/>
-        <w:adjustRightInd w:val="0"/>
-        <w:spacing w:after="0"/>
+        <w:t>.</w:t>
+      </w:r>
+      <w:r>
         <w:rPr>
           <w:b/>
           <w:bCs/>
@@ -9666,7 +10353,8 @@
           <w:kern w:val="0"/>
           <w:szCs w:val="22"/>
         </w:rPr>
-      </w:pPr>
+        <w:t>7</w:t>
+      </w:r>
       <w:r>
         <w:rPr>
           <w:b/>
@@ -9675,691 +10363,6 @@
           <w:kern w:val="0"/>
           <w:szCs w:val="22"/>
         </w:rPr>
-        <w:t>7</w:t>
-      </w:r>
-      <w:r>
-        <w:rPr>
-          <w:b/>
-          <w:bCs/>
-          <w:color w:val="008000"/>
-          <w:kern w:val="0"/>
-          <w:szCs w:val="22"/>
-        </w:rPr>
-        <w:t>.5 Configuration Management</w:t>
-      </w:r>
-    </w:p>
-    <w:p>
-      <w:pPr>
-        <w:widowControl w:val="0"/>
-        <w:autoSpaceDE w:val="0"/>
-        <w:autoSpaceDN w:val="0"/>
-        <w:adjustRightInd w:val="0"/>
-        <w:spacing w:after="0"/>
-        <w:rPr>
-          <w:b/>
-          <w:bCs/>
-          <w:color w:val="008000"/>
-          <w:kern w:val="0"/>
-          <w:szCs w:val="22"/>
-        </w:rPr>
-      </w:pPr>
-    </w:p>
-    <w:p>
-      <w:pPr>
-        <w:widowControl w:val="0"/>
-        <w:autoSpaceDE w:val="0"/>
-        <w:autoSpaceDN w:val="0"/>
-        <w:adjustRightInd w:val="0"/>
-        <w:spacing w:after="0"/>
-        <w:rPr>
-          <w:b/>
-          <w:bCs/>
-          <w:kern w:val="0"/>
-          <w:szCs w:val="22"/>
-        </w:rPr>
-      </w:pPr>
-      <w:r>
-        <w:rPr>
-          <w:b/>
-          <w:bCs/>
-          <w:kern w:val="0"/>
-          <w:szCs w:val="22"/>
-        </w:rPr>
-        <w:t>INI File Processing:</w:t>
-      </w:r>
-    </w:p>
-    <w:p>
-      <w:pPr>
-        <w:widowControl w:val="0"/>
-        <w:autoSpaceDE w:val="0"/>
-        <w:autoSpaceDN w:val="0"/>
-        <w:adjustRightInd w:val="0"/>
-        <w:spacing w:after="0"/>
-        <w:rPr>
-          <w:kern w:val="0"/>
-          <w:szCs w:val="22"/>
-        </w:rPr>
-      </w:pPr>
-      <w:r>
-        <w:rPr>
-          <w:kern w:val="0"/>
-          <w:szCs w:val="22"/>
-        </w:rPr>
-        <w:t>- Automatic section detection and parsing</w:t>
-      </w:r>
-    </w:p>
-    <w:p>
-      <w:pPr>
-        <w:widowControl w:val="0"/>
-        <w:autoSpaceDE w:val="0"/>
-        <w:autoSpaceDN w:val="0"/>
-        <w:adjustRightInd w:val="0"/>
-        <w:spacing w:after="0"/>
-        <w:rPr>
-          <w:kern w:val="0"/>
-          <w:szCs w:val="22"/>
-        </w:rPr>
-      </w:pPr>
-      <w:r>
-        <w:rPr>
-          <w:kern w:val="0"/>
-          <w:szCs w:val="22"/>
-        </w:rPr>
-        <w:t>- Boolean option recognition and management</w:t>
-      </w:r>
-    </w:p>
-    <w:p>
-      <w:pPr>
-        <w:widowControl w:val="0"/>
-        <w:autoSpaceDE w:val="0"/>
-        <w:autoSpaceDN w:val="0"/>
-        <w:adjustRightInd w:val="0"/>
-        <w:spacing w:after="0"/>
-        <w:rPr>
-          <w:kern w:val="0"/>
-          <w:szCs w:val="22"/>
-        </w:rPr>
-      </w:pPr>
-      <w:r>
-        <w:rPr>
-          <w:kern w:val="0"/>
-          <w:szCs w:val="22"/>
-        </w:rPr>
-        <w:t>- Date field extraction and validation</w:t>
-      </w:r>
-    </w:p>
-    <w:p>
-      <w:pPr>
-        <w:widowControl w:val="0"/>
-        <w:autoSpaceDE w:val="0"/>
-        <w:autoSpaceDN w:val="0"/>
-        <w:adjustRightInd w:val="0"/>
-        <w:spacing w:after="0"/>
-        <w:rPr>
-          <w:kern w:val="0"/>
-          <w:szCs w:val="22"/>
-        </w:rPr>
-      </w:pPr>
-      <w:r>
-        <w:rPr>
-          <w:kern w:val="0"/>
-          <w:szCs w:val="22"/>
-        </w:rPr>
-        <w:t>- Path parameter detection and verification</w:t>
-      </w:r>
-    </w:p>
-    <w:p>
-      <w:pPr>
-        <w:widowControl w:val="0"/>
-        <w:autoSpaceDE w:val="0"/>
-        <w:autoSpaceDN w:val="0"/>
-        <w:adjustRightInd w:val="0"/>
-        <w:spacing w:after="0"/>
-        <w:rPr>
-          <w:kern w:val="0"/>
-          <w:szCs w:val="22"/>
-        </w:rPr>
-      </w:pPr>
-      <w:r>
-        <w:rPr>
-          <w:kern w:val="0"/>
-          <w:szCs w:val="22"/>
-        </w:rPr>
-        <w:t>- Comment preservation and syntax highlighting</w:t>
-      </w:r>
-    </w:p>
-    <w:p>
-      <w:pPr>
-        <w:widowControl w:val="0"/>
-        <w:autoSpaceDE w:val="0"/>
-        <w:autoSpaceDN w:val="0"/>
-        <w:adjustRightInd w:val="0"/>
-        <w:spacing w:after="0"/>
-        <w:rPr>
-          <w:kern w:val="0"/>
-          <w:szCs w:val="22"/>
-        </w:rPr>
-      </w:pPr>
-    </w:p>
-    <w:p>
-      <w:pPr>
-        <w:widowControl w:val="0"/>
-        <w:autoSpaceDE w:val="0"/>
-        <w:autoSpaceDN w:val="0"/>
-        <w:adjustRightInd w:val="0"/>
-        <w:spacing w:after="0"/>
-        <w:rPr>
-          <w:b/>
-          <w:bCs/>
-          <w:kern w:val="0"/>
-          <w:szCs w:val="22"/>
-        </w:rPr>
-      </w:pPr>
-      <w:r>
-        <w:rPr>
-          <w:b/>
-          <w:bCs/>
-          <w:kern w:val="0"/>
-          <w:szCs w:val="22"/>
-        </w:rPr>
-        <w:t>Data Validation:</w:t>
-      </w:r>
-    </w:p>
-    <w:p>
-      <w:pPr>
-        <w:widowControl w:val="0"/>
-        <w:autoSpaceDE w:val="0"/>
-        <w:autoSpaceDN w:val="0"/>
-        <w:adjustRightInd w:val="0"/>
-        <w:spacing w:after="0"/>
-        <w:rPr>
-          <w:kern w:val="0"/>
-          <w:szCs w:val="22"/>
-        </w:rPr>
-      </w:pPr>
-      <w:r>
-        <w:rPr>
-          <w:kern w:val="0"/>
-          <w:szCs w:val="22"/>
-        </w:rPr>
-        <w:t>- Real-time date format validation</w:t>
-      </w:r>
-    </w:p>
-    <w:p>
-      <w:pPr>
-        <w:widowControl w:val="0"/>
-        <w:autoSpaceDE w:val="0"/>
-        <w:autoSpaceDN w:val="0"/>
-        <w:adjustRightInd w:val="0"/>
-        <w:spacing w:after="0"/>
-        <w:rPr>
-          <w:kern w:val="0"/>
-          <w:szCs w:val="22"/>
-        </w:rPr>
-      </w:pPr>
-      <w:r>
-        <w:rPr>
-          <w:kern w:val="0"/>
-          <w:szCs w:val="22"/>
-        </w:rPr>
-        <w:t>- Chronological order enforcement</w:t>
-      </w:r>
-    </w:p>
-    <w:p>
-      <w:pPr>
-        <w:widowControl w:val="0"/>
-        <w:autoSpaceDE w:val="0"/>
-        <w:autoSpaceDN w:val="0"/>
-        <w:adjustRightInd w:val="0"/>
-        <w:spacing w:after="0"/>
-        <w:rPr>
-          <w:kern w:val="0"/>
-          <w:szCs w:val="22"/>
-        </w:rPr>
-      </w:pPr>
-      <w:r>
-        <w:rPr>
-          <w:kern w:val="0"/>
-          <w:szCs w:val="22"/>
-        </w:rPr>
-        <w:t>- Path existence verification</w:t>
-      </w:r>
-    </w:p>
-    <w:p>
-      <w:pPr>
-        <w:widowControl w:val="0"/>
-        <w:autoSpaceDE w:val="0"/>
-        <w:autoSpaceDN w:val="0"/>
-        <w:adjustRightInd w:val="0"/>
-        <w:spacing w:after="0"/>
-        <w:rPr>
-          <w:kern w:val="0"/>
-          <w:szCs w:val="22"/>
-        </w:rPr>
-      </w:pPr>
-      <w:r>
-        <w:rPr>
-          <w:kern w:val="0"/>
-          <w:szCs w:val="22"/>
-        </w:rPr>
-        <w:t>- Parameter type checking</w:t>
-      </w:r>
-    </w:p>
-    <w:p>
-      <w:pPr>
-        <w:widowControl w:val="0"/>
-        <w:autoSpaceDE w:val="0"/>
-        <w:autoSpaceDN w:val="0"/>
-        <w:adjustRightInd w:val="0"/>
-        <w:spacing w:after="0"/>
-        <w:rPr>
-          <w:kern w:val="0"/>
-          <w:szCs w:val="22"/>
-        </w:rPr>
-      </w:pPr>
-      <w:r>
-        <w:rPr>
-          <w:kern w:val="0"/>
-          <w:szCs w:val="22"/>
-        </w:rPr>
-        <w:t>- Configuration consistency validation</w:t>
-      </w:r>
-    </w:p>
-    <w:p>
-      <w:pPr>
-        <w:widowControl w:val="0"/>
-        <w:autoSpaceDE w:val="0"/>
-        <w:autoSpaceDN w:val="0"/>
-        <w:adjustRightInd w:val="0"/>
-        <w:spacing w:after="0"/>
-        <w:rPr>
-          <w:kern w:val="0"/>
-          <w:szCs w:val="22"/>
-        </w:rPr>
-      </w:pPr>
-    </w:p>
-    <w:p>
-      <w:pPr>
-        <w:widowControl w:val="0"/>
-        <w:autoSpaceDE w:val="0"/>
-        <w:autoSpaceDN w:val="0"/>
-        <w:adjustRightInd w:val="0"/>
-        <w:spacing w:after="0"/>
-        <w:rPr>
-          <w:b/>
-          <w:bCs/>
-          <w:color w:val="008000"/>
-          <w:kern w:val="0"/>
-          <w:szCs w:val="22"/>
-        </w:rPr>
-      </w:pPr>
-      <w:r>
-        <w:rPr>
-          <w:b/>
-          <w:bCs/>
-          <w:color w:val="008000"/>
-          <w:kern w:val="0"/>
-          <w:szCs w:val="22"/>
-        </w:rPr>
-        <w:t>7</w:t>
-      </w:r>
-      <w:r>
-        <w:rPr>
-          <w:b/>
-          <w:bCs/>
-          <w:color w:val="008000"/>
-          <w:kern w:val="0"/>
-          <w:szCs w:val="22"/>
-        </w:rPr>
-        <w:t>.6 Memory and Performance</w:t>
-      </w:r>
-    </w:p>
-    <w:p>
-      <w:pPr>
-        <w:widowControl w:val="0"/>
-        <w:autoSpaceDE w:val="0"/>
-        <w:autoSpaceDN w:val="0"/>
-        <w:adjustRightInd w:val="0"/>
-        <w:spacing w:after="0"/>
-        <w:rPr>
-          <w:b/>
-          <w:bCs/>
-          <w:color w:val="008000"/>
-          <w:kern w:val="0"/>
-          <w:szCs w:val="22"/>
-        </w:rPr>
-      </w:pPr>
-    </w:p>
-    <w:p>
-      <w:pPr>
-        <w:widowControl w:val="0"/>
-        <w:autoSpaceDE w:val="0"/>
-        <w:autoSpaceDN w:val="0"/>
-        <w:adjustRightInd w:val="0"/>
-        <w:spacing w:after="0"/>
-        <w:rPr>
-          <w:b/>
-          <w:bCs/>
-          <w:kern w:val="0"/>
-          <w:szCs w:val="22"/>
-        </w:rPr>
-      </w:pPr>
-      <w:r>
-        <w:rPr>
-          <w:b/>
-          <w:bCs/>
-          <w:kern w:val="0"/>
-          <w:szCs w:val="22"/>
-        </w:rPr>
-        <w:t>Resource Optimization:</w:t>
-      </w:r>
-    </w:p>
-    <w:p>
-      <w:pPr>
-        <w:widowControl w:val="0"/>
-        <w:autoSpaceDE w:val="0"/>
-        <w:autoSpaceDN w:val="0"/>
-        <w:adjustRightInd w:val="0"/>
-        <w:spacing w:after="0"/>
-        <w:rPr>
-          <w:kern w:val="0"/>
-          <w:szCs w:val="22"/>
-        </w:rPr>
-      </w:pPr>
-      <w:r>
-        <w:rPr>
-          <w:kern w:val="0"/>
-          <w:szCs w:val="22"/>
-        </w:rPr>
-        <w:t>- Output buffer size limitation (100 lines maximum)</w:t>
-      </w:r>
-    </w:p>
-    <w:p>
-      <w:pPr>
-        <w:widowControl w:val="0"/>
-        <w:autoSpaceDE w:val="0"/>
-        <w:autoSpaceDN w:val="0"/>
-        <w:adjustRightInd w:val="0"/>
-        <w:spacing w:after="0"/>
-        <w:rPr>
-          <w:kern w:val="0"/>
-          <w:szCs w:val="22"/>
-        </w:rPr>
-      </w:pPr>
-      <w:r>
-        <w:rPr>
-          <w:kern w:val="0"/>
-          <w:szCs w:val="22"/>
-        </w:rPr>
-        <w:t>- Automatic memory cleanup during operations</w:t>
-      </w:r>
-    </w:p>
-    <w:p>
-      <w:pPr>
-        <w:widowControl w:val="0"/>
-        <w:autoSpaceDE w:val="0"/>
-        <w:autoSpaceDN w:val="0"/>
-        <w:adjustRightInd w:val="0"/>
-        <w:spacing w:after="0"/>
-        <w:rPr>
-          <w:kern w:val="0"/>
-          <w:szCs w:val="22"/>
-        </w:rPr>
-      </w:pPr>
-      <w:r>
-        <w:rPr>
-          <w:kern w:val="0"/>
-          <w:szCs w:val="22"/>
-        </w:rPr>
-        <w:t>- Efficient HTML rendering for syntax highlighting</w:t>
-      </w:r>
-    </w:p>
-    <w:p>
-      <w:pPr>
-        <w:widowControl w:val="0"/>
-        <w:autoSpaceDE w:val="0"/>
-        <w:autoSpaceDN w:val="0"/>
-        <w:adjustRightInd w:val="0"/>
-        <w:spacing w:after="0"/>
-        <w:rPr>
-          <w:kern w:val="0"/>
-          <w:szCs w:val="22"/>
-        </w:rPr>
-      </w:pPr>
-      <w:r>
-        <w:rPr>
-          <w:kern w:val="0"/>
-          <w:szCs w:val="22"/>
-        </w:rPr>
-        <w:t>- Smart garbage collection for large data objects</w:t>
-      </w:r>
-    </w:p>
-    <w:p>
-      <w:pPr>
-        <w:widowControl w:val="0"/>
-        <w:autoSpaceDE w:val="0"/>
-        <w:autoSpaceDN w:val="0"/>
-        <w:adjustRightInd w:val="0"/>
-        <w:spacing w:after="0"/>
-        <w:rPr>
-          <w:kern w:val="0"/>
-          <w:szCs w:val="22"/>
-        </w:rPr>
-      </w:pPr>
-      <w:r>
-        <w:rPr>
-          <w:kern w:val="0"/>
-          <w:szCs w:val="22"/>
-        </w:rPr>
-        <w:t xml:space="preserve">- </w:t>
-      </w:r>
-      <w:proofErr w:type="spellStart"/>
-      <w:r>
-        <w:rPr>
-          <w:kern w:val="0"/>
-          <w:szCs w:val="22"/>
-        </w:rPr>
-        <w:t>NetCDF</w:t>
-      </w:r>
-      <w:proofErr w:type="spellEnd"/>
-      <w:r>
-        <w:rPr>
-          <w:kern w:val="0"/>
-          <w:szCs w:val="22"/>
-        </w:rPr>
-        <w:t xml:space="preserve"> dataset closure and resource cleanup</w:t>
-      </w:r>
-    </w:p>
-    <w:p>
-      <w:pPr>
-        <w:widowControl w:val="0"/>
-        <w:autoSpaceDE w:val="0"/>
-        <w:autoSpaceDN w:val="0"/>
-        <w:adjustRightInd w:val="0"/>
-        <w:spacing w:after="0"/>
-        <w:rPr>
-          <w:b/>
-          <w:bCs/>
-          <w:kern w:val="0"/>
-          <w:szCs w:val="22"/>
-        </w:rPr>
-      </w:pPr>
-      <w:r>
-        <w:rPr>
-          <w:b/>
-          <w:bCs/>
-          <w:kern w:val="0"/>
-          <w:szCs w:val="22"/>
-        </w:rPr>
-        <w:t>Display Performance:</w:t>
-      </w:r>
-    </w:p>
-    <w:p>
-      <w:pPr>
-        <w:widowControl w:val="0"/>
-        <w:autoSpaceDE w:val="0"/>
-        <w:autoSpaceDN w:val="0"/>
-        <w:adjustRightInd w:val="0"/>
-        <w:spacing w:after="0"/>
-        <w:rPr>
-          <w:kern w:val="0"/>
-          <w:szCs w:val="22"/>
-        </w:rPr>
-      </w:pPr>
-      <w:r>
-        <w:rPr>
-          <w:kern w:val="0"/>
-          <w:szCs w:val="22"/>
-        </w:rPr>
-        <w:t>- Immediate output updates without artificial delays</w:t>
-      </w:r>
-    </w:p>
-    <w:p>
-      <w:pPr>
-        <w:widowControl w:val="0"/>
-        <w:autoSpaceDE w:val="0"/>
-        <w:autoSpaceDN w:val="0"/>
-        <w:adjustRightInd w:val="0"/>
-        <w:spacing w:after="0"/>
-        <w:rPr>
-          <w:kern w:val="0"/>
-          <w:szCs w:val="22"/>
-        </w:rPr>
-      </w:pPr>
-      <w:r>
-        <w:rPr>
-          <w:kern w:val="0"/>
-          <w:szCs w:val="22"/>
-        </w:rPr>
-        <w:t>- Smart scrolling maintains user viewing context</w:t>
-      </w:r>
-    </w:p>
-    <w:p>
-      <w:pPr>
-        <w:widowControl w:val="0"/>
-        <w:autoSpaceDE w:val="0"/>
-        <w:autoSpaceDN w:val="0"/>
-        <w:adjustRightInd w:val="0"/>
-        <w:spacing w:after="0"/>
-        <w:rPr>
-          <w:kern w:val="0"/>
-          <w:szCs w:val="22"/>
-        </w:rPr>
-      </w:pPr>
-      <w:r>
-        <w:rPr>
-          <w:kern w:val="0"/>
-          <w:szCs w:val="22"/>
-        </w:rPr>
-        <w:t>- Optimized rich text formatting</w:t>
-      </w:r>
-    </w:p>
-    <w:p>
-      <w:pPr>
-        <w:widowControl w:val="0"/>
-        <w:autoSpaceDE w:val="0"/>
-        <w:autoSpaceDN w:val="0"/>
-        <w:adjustRightInd w:val="0"/>
-        <w:spacing w:after="0"/>
-        <w:rPr>
-          <w:kern w:val="0"/>
-          <w:szCs w:val="22"/>
-        </w:rPr>
-      </w:pPr>
-      <w:r>
-        <w:rPr>
-          <w:kern w:val="0"/>
-          <w:szCs w:val="22"/>
-        </w:rPr>
-        <w:t>- Responsive interface during model execution</w:t>
-      </w:r>
-    </w:p>
-    <w:p>
-      <w:pPr>
-        <w:widowControl w:val="0"/>
-        <w:autoSpaceDE w:val="0"/>
-        <w:autoSpaceDN w:val="0"/>
-        <w:adjustRightInd w:val="0"/>
-        <w:spacing w:after="0"/>
-        <w:rPr>
-          <w:kern w:val="0"/>
-          <w:szCs w:val="22"/>
-        </w:rPr>
-      </w:pPr>
-      <w:r>
-        <w:rPr>
-          <w:kern w:val="0"/>
-          <w:szCs w:val="22"/>
-        </w:rPr>
-        <w:t>- Minimal CPU usage during idle states</w:t>
-      </w:r>
-    </w:p>
-    <w:p>
-      <w:pPr>
-        <w:widowControl w:val="0"/>
-        <w:autoSpaceDE w:val="0"/>
-        <w:autoSpaceDN w:val="0"/>
-        <w:adjustRightInd w:val="0"/>
-        <w:spacing w:after="0"/>
-        <w:rPr>
-          <w:kern w:val="0"/>
-          <w:szCs w:val="22"/>
-        </w:rPr>
-      </w:pPr>
-    </w:p>
-    <w:p>
-      <w:pPr>
-        <w:widowControl w:val="0"/>
-        <w:autoSpaceDE w:val="0"/>
-        <w:autoSpaceDN w:val="0"/>
-        <w:adjustRightInd w:val="0"/>
-        <w:spacing w:after="0"/>
-        <w:rPr>
-          <w:b/>
-          <w:bCs/>
-          <w:color w:val="008000"/>
-          <w:kern w:val="0"/>
-          <w:szCs w:val="22"/>
-        </w:rPr>
-      </w:pPr>
-      <w:r>
-        <w:rPr>
-          <w:b/>
-          <w:bCs/>
-          <w:color w:val="008000"/>
-          <w:kern w:val="0"/>
-          <w:szCs w:val="22"/>
-        </w:rPr>
-        <w:t>7</w:t>
-      </w:r>
-      <w:r>
-        <w:rPr>
-          <w:b/>
-          <w:bCs/>
-          <w:color w:val="008000"/>
-          <w:kern w:val="0"/>
-          <w:szCs w:val="22"/>
-        </w:rPr>
-        <w:t>.</w:t>
-      </w:r>
-      <w:r>
-        <w:rPr>
-          <w:b/>
-          <w:bCs/>
-          <w:color w:val="008000"/>
-          <w:kern w:val="0"/>
-          <w:szCs w:val="22"/>
-        </w:rPr>
-        <w:t>7</w:t>
-      </w:r>
-      <w:r>
-        <w:rPr>
-          <w:b/>
-          <w:bCs/>
-          <w:color w:val="008000"/>
-          <w:kern w:val="0"/>
-          <w:szCs w:val="22"/>
-        </w:rPr>
         <w:t xml:space="preserve"> Error Handling and Recovery</w:t>
       </w:r>
     </w:p>
@@ -10439,7 +10442,6 @@
           <w:kern w:val="0"/>
           <w:szCs w:val="22"/>
         </w:rPr>
-        <w:lastRenderedPageBreak/>
         <w:t xml:space="preserve">- </w:t>
       </w:r>
       <w:proofErr w:type="spellStart"/>
@@ -11246,6 +11248,7 @@
           <w:sz w:val="28"/>
           <w:szCs w:val="28"/>
         </w:rPr>
+        <w:lastRenderedPageBreak/>
         <w:t>8</w:t>
       </w:r>
       <w:r>
@@ -11927,7 +11930,6 @@
           <w:kern w:val="0"/>
           <w:szCs w:val="22"/>
         </w:rPr>
-        <w:lastRenderedPageBreak/>
         <w:t>6. Check system resources (RAM, disk space)</w:t>
       </w:r>
     </w:p>
@@ -13879,23 +13881,7 @@
           <w:kern w:val="0"/>
           <w:szCs w:val="22"/>
         </w:rPr>
-        <w:t xml:space="preserve"> The application is </w:t>
-      </w:r>
-      <w:proofErr w:type="gramStart"/>
-      <w:r>
-        <w:rPr>
-          <w:kern w:val="0"/>
-          <w:szCs w:val="22"/>
-        </w:rPr>
-        <w:t>open-source</w:t>
-      </w:r>
-      <w:proofErr w:type="gramEnd"/>
-      <w:r>
-        <w:rPr>
-          <w:kern w:val="0"/>
-          <w:szCs w:val="22"/>
-        </w:rPr>
-        <w:t xml:space="preserve"> with modular architecture. Advanced users can modify the source code to add custom features.</w:t>
+        <w:t xml:space="preserve"> The application is open-source with modular architecture. Advanced users can modify the source code to add custom features.</w:t>
       </w:r>
     </w:p>
     <w:p>
@@ -14875,7 +14861,7 @@
           <w:szCs w:val="22"/>
         </w:rPr>
       </w:pPr>
-      <w:hyperlink r:id="rId21" w:history="1">
+      <w:hyperlink r:id="rId21" w:anchor="developer" w:history="1">
         <w:r>
           <w:rPr>
             <w:rStyle w:val="Hyperlink"/>
@@ -14916,6 +14902,7 @@
           <w:kern w:val="0"/>
           <w:szCs w:val="22"/>
         </w:rPr>
+        <w:lastRenderedPageBreak/>
         <w:t>- Contributions welcome from the scientific community</w:t>
       </w:r>
     </w:p>
@@ -15176,7 +15163,6 @@
           <w:kern w:val="0"/>
           <w:szCs w:val="22"/>
         </w:rPr>
-        <w:lastRenderedPageBreak/>
         <w:t>When using the CWatM GUI in academic work, please cite:</w:t>
       </w:r>
     </w:p>
@@ -15197,7 +15183,21 @@
           <w:kern w:val="0"/>
           <w:szCs w:val="22"/>
         </w:rPr>
-        <w:t>"CWatM GUI Application, International Institute for Applied Systems Analysis (IIASA), Laxenburg, Austria. Available at: [GitHub URL]"</w:t>
+        <w:t>"CWatM GUI Application, International Institute for Applied Systems Analysis (IIASA), Laxenburg, Austria. Available at: [</w:t>
+      </w:r>
+      <w:r>
+        <w:rPr>
+          <w:kern w:val="0"/>
+          <w:szCs w:val="22"/>
+        </w:rPr>
+        <w:t>https://github.com/iiasa/CWatM_GUI</w:t>
+      </w:r>
+      <w:r>
+        <w:rPr>
+          <w:kern w:val="0"/>
+          <w:szCs w:val="22"/>
+        </w:rPr>
+        <w:t>]"</w:t>
       </w:r>
     </w:p>
     <w:p>

</xml_diff>